<commit_message>
minor changes to srs temp doc
</commit_message>
<xml_diff>
--- a/SRS_meyer_TEMP.docx
+++ b/SRS_meyer_TEMP.docx
@@ -706,32 +706,6 @@
     </w:p>
     <w:p>
       <w:pPr>
-        <w:spacing w:before="100" w:after="100" w:line="240"/>
-        <w:ind w:right="0" w:left="0" w:firstLine="0"/>
-        <w:jc w:val="left"/>
-        <w:rPr>
-          <w:rFonts w:ascii="Times New Roman" w:hAnsi="Times New Roman" w:cs="Times New Roman" w:eastAsia="Times New Roman"/>
-          <w:color w:val="auto"/>
-          <w:spacing w:val="0"/>
-          <w:position w:val="0"/>
-          <w:sz w:val="24"/>
-          <w:shd w:fill="auto" w:val="clear"/>
-        </w:rPr>
-      </w:pPr>
-      <w:r>
-        <w:rPr>
-          <w:rFonts w:ascii="Times New Roman" w:hAnsi="Times New Roman" w:cs="Times New Roman" w:eastAsia="Times New Roman"/>
-          <w:color w:val="auto"/>
-          <w:spacing w:val="0"/>
-          <w:position w:val="0"/>
-          <w:sz w:val="24"/>
-          <w:shd w:fill="auto" w:val="clear"/>
-        </w:rPr>
-        <w:t xml:space="preserve">The following are the main usage patterns for the RLCatan system, described from the user's perspective.</w:t>
-      </w:r>
-    </w:p>
-    <w:p>
-      <w:pPr>
         <w:numPr>
           <w:ilvl w:val="0"/>
           <w:numId w:val="6"/>
@@ -911,32 +885,6 @@
     </w:p>
     <w:p>
       <w:pPr>
-        <w:spacing w:before="100" w:after="100" w:line="240"/>
-        <w:ind w:right="0" w:left="0" w:firstLine="0"/>
-        <w:jc w:val="left"/>
-        <w:rPr>
-          <w:rFonts w:ascii="Times New Roman" w:hAnsi="Times New Roman" w:cs="Times New Roman" w:eastAsia="Times New Roman"/>
-          <w:color w:val="auto"/>
-          <w:spacing w:val="0"/>
-          <w:position w:val="0"/>
-          <w:sz w:val="24"/>
-          <w:shd w:fill="auto" w:val="clear"/>
-        </w:rPr>
-      </w:pPr>
-      <w:r>
-        <w:rPr>
-          <w:rFonts w:ascii="Times New Roman" w:hAnsi="Times New Roman" w:cs="Times New Roman" w:eastAsia="Times New Roman"/>
-          <w:color w:val="auto"/>
-          <w:spacing w:val="0"/>
-          <w:position w:val="0"/>
-          <w:sz w:val="24"/>
-          <w:shd w:fill="auto" w:val="clear"/>
-        </w:rPr>
-        <w:t xml:space="preserve">The RLCatan system will not perform the following functions:</w:t>
-      </w:r>
-    </w:p>
-    <w:p>
-      <w:pPr>
         <w:numPr>
           <w:ilvl w:val="0"/>
           <w:numId w:val="8"/>
@@ -1096,32 +1044,6 @@
           <w:shd w:fill="auto" w:val="clear"/>
         </w:rPr>
         <w:t xml:space="preserve">(G.7) Stakeholders and Requirements Sources</w:t>
-      </w:r>
-    </w:p>
-    <w:p>
-      <w:pPr>
-        <w:spacing w:before="100" w:after="100" w:line="240"/>
-        <w:ind w:right="0" w:left="0" w:firstLine="0"/>
-        <w:jc w:val="left"/>
-        <w:rPr>
-          <w:rFonts w:ascii="Times New Roman" w:hAnsi="Times New Roman" w:cs="Times New Roman" w:eastAsia="Times New Roman"/>
-          <w:color w:val="auto"/>
-          <w:spacing w:val="0"/>
-          <w:position w:val="0"/>
-          <w:sz w:val="24"/>
-          <w:shd w:fill="auto" w:val="clear"/>
-        </w:rPr>
-      </w:pPr>
-      <w:r>
-        <w:rPr>
-          <w:rFonts w:ascii="Times New Roman" w:hAnsi="Times New Roman" w:cs="Times New Roman" w:eastAsia="Times New Roman"/>
-          <w:color w:val="auto"/>
-          <w:spacing w:val="0"/>
-          <w:position w:val="0"/>
-          <w:sz w:val="24"/>
-          <w:shd w:fill="auto" w:val="clear"/>
-        </w:rPr>
-        <w:t xml:space="preserve">This chapter lists the groups of people and other sources that can affect or be affected by the project, or provide relevant information.</w:t>
       </w:r>
     </w:p>
     <w:p>
@@ -2969,29 +2891,7 @@
           <w:sz w:val="24"/>
           <w:shd w:fill="auto" w:val="clear"/>
         </w:rPr>
-        <w:t xml:space="preserve"> you assume human players won</w:t>
-      </w:r>
-      <w:r>
-        <w:rPr>
-          <w:rFonts w:ascii="Times New Roman" w:hAnsi="Times New Roman" w:cs="Times New Roman" w:eastAsia="Times New Roman"/>
-          <w:color w:val="auto"/>
-          <w:spacing w:val="0"/>
-          <w:position w:val="0"/>
-          <w:sz w:val="24"/>
-          <w:shd w:fill="auto" w:val="clear"/>
-        </w:rPr>
-        <w:t xml:space="preserve">’</w:t>
-      </w:r>
-      <w:r>
-        <w:rPr>
-          <w:rFonts w:ascii="Times New Roman" w:hAnsi="Times New Roman" w:cs="Times New Roman" w:eastAsia="Times New Roman"/>
-          <w:color w:val="auto"/>
-          <w:spacing w:val="0"/>
-          <w:position w:val="0"/>
-          <w:sz w:val="24"/>
-          <w:shd w:fill="auto" w:val="clear"/>
-        </w:rPr>
-        <w:t xml:space="preserve">t cheat or make illegal moves.</w:t>
+        <w:t xml:space="preserve"> you assume human players won’t cheat or make illegal moves.</w:t>
       </w:r>
     </w:p>
     <w:p>
@@ -3087,29 +2987,7 @@
           <w:sz w:val="24"/>
           <w:shd w:fill="auto" w:val="clear"/>
         </w:rPr>
-        <w:t xml:space="preserve"> you assume the player</w:t>
-      </w:r>
-      <w:r>
-        <w:rPr>
-          <w:rFonts w:ascii="Times New Roman" w:hAnsi="Times New Roman" w:cs="Times New Roman" w:eastAsia="Times New Roman"/>
-          <w:color w:val="auto"/>
-          <w:spacing w:val="0"/>
-          <w:position w:val="0"/>
-          <w:sz w:val="24"/>
-          <w:shd w:fill="auto" w:val="clear"/>
-        </w:rPr>
-        <w:t xml:space="preserve">’</w:t>
-      </w:r>
-      <w:r>
-        <w:rPr>
-          <w:rFonts w:ascii="Times New Roman" w:hAnsi="Times New Roman" w:cs="Times New Roman" w:eastAsia="Times New Roman"/>
-          <w:color w:val="auto"/>
-          <w:spacing w:val="0"/>
-          <w:position w:val="0"/>
-          <w:sz w:val="24"/>
-          <w:shd w:fill="auto" w:val="clear"/>
-        </w:rPr>
-        <w:t xml:space="preserve">s device and connection work well enough for real-time suggestions.</w:t>
+        <w:t xml:space="preserve"> you assume the player’s device and connection work well enough for real-time suggestions.</w:t>
       </w:r>
     </w:p>
     <w:p>
@@ -3688,29 +3566,7 @@
           <w:sz w:val="24"/>
           <w:shd w:fill="auto" w:val="clear"/>
         </w:rPr>
-        <w:t xml:space="preserve"> the physical board doesn</w:t>
-      </w:r>
-      <w:r>
-        <w:rPr>
-          <w:rFonts w:ascii="Times New Roman" w:hAnsi="Times New Roman" w:cs="Times New Roman" w:eastAsia="Times New Roman"/>
-          <w:color w:val="auto"/>
-          <w:spacing w:val="0"/>
-          <w:position w:val="0"/>
-          <w:sz w:val="24"/>
-          <w:shd w:fill="auto" w:val="clear"/>
-        </w:rPr>
-        <w:t xml:space="preserve">’</w:t>
-      </w:r>
-      <w:r>
-        <w:rPr>
-          <w:rFonts w:ascii="Times New Roman" w:hAnsi="Times New Roman" w:cs="Times New Roman" w:eastAsia="Times New Roman"/>
-          <w:color w:val="auto"/>
-          <w:spacing w:val="0"/>
-          <w:position w:val="0"/>
-          <w:sz w:val="24"/>
-          <w:shd w:fill="auto" w:val="clear"/>
-        </w:rPr>
-        <w:t xml:space="preserve">t get flipped or moved, so the computer vision module can track it accurately.</w:t>
+        <w:t xml:space="preserve"> the physical board doesn’t get flipped or moved, so the computer vision module can track it accurately.</w:t>
       </w:r>
     </w:p>
     <w:p>
@@ -3758,29 +3614,7 @@
           <w:sz w:val="24"/>
           <w:shd w:fill="auto" w:val="clear"/>
         </w:rPr>
-        <w:t xml:space="preserve"> the sequence of turns doesn</w:t>
-      </w:r>
-      <w:r>
-        <w:rPr>
-          <w:rFonts w:ascii="Times New Roman" w:hAnsi="Times New Roman" w:cs="Times New Roman" w:eastAsia="Times New Roman"/>
-          <w:color w:val="auto"/>
-          <w:spacing w:val="0"/>
-          <w:position w:val="0"/>
-          <w:sz w:val="24"/>
-          <w:shd w:fill="auto" w:val="clear"/>
-        </w:rPr>
-        <w:t xml:space="preserve">’</w:t>
-      </w:r>
-      <w:r>
-        <w:rPr>
-          <w:rFonts w:ascii="Times New Roman" w:hAnsi="Times New Roman" w:cs="Times New Roman" w:eastAsia="Times New Roman"/>
-          <w:color w:val="auto"/>
-          <w:spacing w:val="0"/>
-          <w:position w:val="0"/>
-          <w:sz w:val="24"/>
-          <w:shd w:fill="auto" w:val="clear"/>
-        </w:rPr>
-        <w:t xml:space="preserve">t change unexpectedly.</w:t>
+        <w:t xml:space="preserve"> the sequence of turns doesn’t change unexpectedly.</w:t>
       </w:r>
     </w:p>
     <w:p>
@@ -3888,29 +3722,7 @@
           <w:sz w:val="24"/>
           <w:shd w:fill="auto" w:val="clear"/>
         </w:rPr>
-        <w:t xml:space="preserve"> settlements, roads, and resources aren</w:t>
-      </w:r>
-      <w:r>
-        <w:rPr>
-          <w:rFonts w:ascii="Times New Roman" w:hAnsi="Times New Roman" w:cs="Times New Roman" w:eastAsia="Times New Roman"/>
-          <w:color w:val="auto"/>
-          <w:spacing w:val="0"/>
-          <w:position w:val="0"/>
-          <w:sz w:val="24"/>
-          <w:shd w:fill="auto" w:val="clear"/>
-        </w:rPr>
-        <w:t xml:space="preserve">’</w:t>
-      </w:r>
-      <w:r>
-        <w:rPr>
-          <w:rFonts w:ascii="Times New Roman" w:hAnsi="Times New Roman" w:cs="Times New Roman" w:eastAsia="Times New Roman"/>
-          <w:color w:val="auto"/>
-          <w:spacing w:val="0"/>
-          <w:position w:val="0"/>
-          <w:sz w:val="24"/>
-          <w:shd w:fill="auto" w:val="clear"/>
-        </w:rPr>
-        <w:t xml:space="preserve">t physically moved outside of normal game actions.</w:t>
+        <w:t xml:space="preserve"> settlements, roads, and resources aren’t physically moved outside of normal game actions.</w:t>
       </w:r>
     </w:p>
     <w:p>

</xml_diff>

<commit_message>
Working on replacing word doc
</commit_message>
<xml_diff>
--- a/SRS_meyer_TEMP.docx
+++ b/SRS_meyer_TEMP.docx
@@ -56,7 +56,13 @@
         <w:rPr>
           <w:rFonts w:ascii="Times New Roman" w:eastAsia="Times New Roman" w:hAnsi="Times New Roman" w:cs="Times New Roman"/>
         </w:rPr>
-        <w:t>competitively using reinforcement learning. The purpose is to develop a decision-support tool that aids players by providing strategic advice. This tool will also serve as a powerful AI opponent for practice. The project addresses the challenges of creating an AI for a game with a large state space, stochastic elements like dice rolls, and partially observable information. The final product will be a digital twin that uses computer vision to observe a physical game and provide real-time strategic suggestions.</w:t>
+        <w:t>competitively using reinforcement learning. The purpose is to develop a decision-support tool that aids players by providing strategic advice. This tool will also serve as a powerful AI opponent for practice. The project addresses the challenges of creating an AI for a game with a large state space, stochastic elements like dice rolls, and partially observable information. The final product will be a digital twin that uses computer vision to observe a physical game and provide real-time strategic suggestion</w:t>
+      </w:r>
+      <w:r>
+        <w:rPr>
+          <w:rFonts w:ascii="Times New Roman" w:eastAsia="Times New Roman" w:hAnsi="Times New Roman" w:cs="Times New Roman"/>
+        </w:rPr>
+        <w:t>s.</w:t>
       </w:r>
     </w:p>
     <w:p>
@@ -199,21 +205,7 @@
         <w:rPr>
           <w:rFonts w:ascii="Times New Roman" w:eastAsia="Times New Roman" w:hAnsi="Times New Roman" w:cs="Times New Roman"/>
         </w:rPr>
-        <w:t xml:space="preserve"> AI will act as a valuable tool for both new and intermediate players. It provides in-game advice, helping novice players quickly grasp the game's complexities and allowing intermediate players to refine their strategies. This is achieved by recommending the best action </w:t>
-      </w:r>
-      <w:proofErr w:type="gramStart"/>
-      <w:r>
-        <w:rPr>
-          <w:rFonts w:ascii="Times New Roman" w:eastAsia="Times New Roman" w:hAnsi="Times New Roman" w:cs="Times New Roman"/>
-        </w:rPr>
-        <w:t>in a given</w:t>
-      </w:r>
-      <w:proofErr w:type="gramEnd"/>
-      <w:r>
-        <w:rPr>
-          <w:rFonts w:ascii="Times New Roman" w:eastAsia="Times New Roman" w:hAnsi="Times New Roman" w:cs="Times New Roman"/>
-        </w:rPr>
-        <w:t xml:space="preserve"> situation.</w:t>
+        <w:t xml:space="preserve"> AI will act as a valuable tool for both new and intermediate players. It provides in-game advice, helping novice players quickly grasp the game's complexities and allowing intermediate players to refine their strategies. This is achieved by recommending the best action in a given situation.</w:t>
       </w:r>
     </w:p>
     <w:p>
@@ -995,21 +987,7 @@
         <w:rPr>
           <w:rFonts w:ascii="Times New Roman" w:eastAsia="Times New Roman" w:hAnsi="Times New Roman" w:cs="Times New Roman"/>
         </w:rPr>
-        <w:t xml:space="preserve">It introduces the terminology of the </w:t>
-      </w:r>
-      <w:proofErr w:type="gramStart"/>
-      <w:r>
-        <w:rPr>
-          <w:rFonts w:ascii="Times New Roman" w:eastAsia="Times New Roman" w:hAnsi="Times New Roman" w:cs="Times New Roman"/>
-        </w:rPr>
-        <w:t>project;</w:t>
-      </w:r>
-      <w:proofErr w:type="gramEnd"/>
-      <w:r>
-        <w:rPr>
-          <w:rFonts w:ascii="Times New Roman" w:eastAsia="Times New Roman" w:hAnsi="Times New Roman" w:cs="Times New Roman"/>
-        </w:rPr>
-        <w:t xml:space="preserve"> not just of the environment in the strict sense, but of all its parts.</w:t>
+        <w:t>It introduces the terminology of the project; not just of the environment in the strict sense, but of all its parts.</w:t>
       </w:r>
     </w:p>
     <w:p>
@@ -1035,19 +1013,11 @@
           <w:rFonts w:ascii="Times New Roman" w:eastAsia="Times New Roman" w:hAnsi="Times New Roman" w:cs="Times New Roman"/>
         </w:rPr>
       </w:pPr>
-      <w:proofErr w:type="gramStart"/>
-      <w:r>
-        <w:rPr>
-          <w:rFonts w:ascii="Times New Roman" w:eastAsia="Times New Roman" w:hAnsi="Times New Roman" w:cs="Times New Roman"/>
-        </w:rPr>
-        <w:t>AI(</w:t>
-      </w:r>
-      <w:proofErr w:type="gramEnd"/>
-      <w:r>
-        <w:rPr>
-          <w:rFonts w:ascii="Times New Roman" w:eastAsia="Times New Roman" w:hAnsi="Times New Roman" w:cs="Times New Roman"/>
-        </w:rPr>
-        <w:t>Artificial Intelligence) – Field of computer science / engineering that focuses on creating systems capable of performing tasks that usually require the intelligence of a human.</w:t>
+      <w:r>
+        <w:rPr>
+          <w:rFonts w:ascii="Times New Roman" w:eastAsia="Times New Roman" w:hAnsi="Times New Roman" w:cs="Times New Roman"/>
+        </w:rPr>
+        <w:t>AI(Artificial Intelligence) – Field of computer science / engineering that focuses on creating systems capable of performing tasks that usually require the intelligence of a human.</w:t>
       </w:r>
     </w:p>
     <w:p>
@@ -1058,19 +1028,11 @@
           <w:rFonts w:ascii="Times New Roman" w:eastAsia="Times New Roman" w:hAnsi="Times New Roman" w:cs="Times New Roman"/>
         </w:rPr>
       </w:pPr>
-      <w:proofErr w:type="gramStart"/>
-      <w:r>
-        <w:rPr>
-          <w:rFonts w:ascii="Times New Roman" w:eastAsia="Times New Roman" w:hAnsi="Times New Roman" w:cs="Times New Roman"/>
-        </w:rPr>
-        <w:t>RL(</w:t>
-      </w:r>
-      <w:proofErr w:type="gramEnd"/>
-      <w:r>
-        <w:rPr>
-          <w:rFonts w:ascii="Times New Roman" w:eastAsia="Times New Roman" w:hAnsi="Times New Roman" w:cs="Times New Roman"/>
-        </w:rPr>
-        <w:t>Reinforcement Learning)- A type of machine learning where an agent learns how to make decisions by interacting with an environment and receiving rewards or penalties for actions taken.</w:t>
+      <w:r>
+        <w:rPr>
+          <w:rFonts w:ascii="Times New Roman" w:eastAsia="Times New Roman" w:hAnsi="Times New Roman" w:cs="Times New Roman"/>
+        </w:rPr>
+        <w:t>RL(Reinforcement Learning)- A type of machine learning where an agent learns how to make decisions by interacting with an environment and receiving rewards or penalties for actions taken.</w:t>
       </w:r>
     </w:p>
     <w:p>
@@ -1096,19 +1058,11 @@
           <w:rFonts w:ascii="Times New Roman" w:eastAsia="Times New Roman" w:hAnsi="Times New Roman" w:cs="Times New Roman"/>
         </w:rPr>
       </w:pPr>
-      <w:proofErr w:type="gramStart"/>
-      <w:r>
-        <w:rPr>
-          <w:rFonts w:ascii="Times New Roman" w:eastAsia="Times New Roman" w:hAnsi="Times New Roman" w:cs="Times New Roman"/>
-        </w:rPr>
-        <w:t>CV(</w:t>
-      </w:r>
-      <w:proofErr w:type="gramEnd"/>
-      <w:r>
-        <w:rPr>
-          <w:rFonts w:ascii="Times New Roman" w:eastAsia="Times New Roman" w:hAnsi="Times New Roman" w:cs="Times New Roman"/>
-        </w:rPr>
-        <w:t>Computer Vision)- Enables a system to interpret and process visual data. In the case of our project, it’s a camera that can understand and track the physical catan board state.</w:t>
+      <w:r>
+        <w:rPr>
+          <w:rFonts w:ascii="Times New Roman" w:eastAsia="Times New Roman" w:hAnsi="Times New Roman" w:cs="Times New Roman"/>
+        </w:rPr>
+        <w:t>CV(Computer Vision)- Enables a system to interpret and process visual data. In the case of our project, it’s a camera that can understand and track the physical catan board state.</w:t>
       </w:r>
     </w:p>
     <w:p>
@@ -1482,21 +1436,7 @@
         <w:rPr>
           <w:rFonts w:ascii="Times New Roman" w:eastAsia="Times New Roman" w:hAnsi="Times New Roman" w:cs="Times New Roman"/>
         </w:rPr>
-        <w:t xml:space="preserve">This chapter defines non-negotiable restrictions coming from the environment (business rules, physical laws, engineering decisions), which the development will have to </w:t>
-      </w:r>
-      <w:proofErr w:type="gramStart"/>
-      <w:r>
-        <w:rPr>
-          <w:rFonts w:ascii="Times New Roman" w:eastAsia="Times New Roman" w:hAnsi="Times New Roman" w:cs="Times New Roman"/>
-        </w:rPr>
-        <w:t>take into account</w:t>
-      </w:r>
-      <w:proofErr w:type="gramEnd"/>
-      <w:r>
-        <w:rPr>
-          <w:rFonts w:ascii="Times New Roman" w:eastAsia="Times New Roman" w:hAnsi="Times New Roman" w:cs="Times New Roman"/>
-        </w:rPr>
-        <w:t>.</w:t>
+        <w:t>This chapter defines non-negotiable restrictions coming from the environment (business rules, physical laws, engineering decisions), which the development will have to take into account.</w:t>
       </w:r>
     </w:p>
     <w:p>
@@ -1824,21 +1764,7 @@
         <w:rPr>
           <w:rFonts w:ascii="Times New Roman" w:eastAsia="Times New Roman" w:hAnsi="Times New Roman" w:cs="Times New Roman"/>
         </w:rPr>
-        <w:t xml:space="preserve">Learning and adaptation – the RL agent </w:t>
-      </w:r>
-      <w:proofErr w:type="gramStart"/>
-      <w:r>
-        <w:rPr>
-          <w:rFonts w:ascii="Times New Roman" w:eastAsia="Times New Roman" w:hAnsi="Times New Roman" w:cs="Times New Roman"/>
-        </w:rPr>
-        <w:t>improves</w:t>
-      </w:r>
-      <w:proofErr w:type="gramEnd"/>
-      <w:r>
-        <w:rPr>
-          <w:rFonts w:ascii="Times New Roman" w:eastAsia="Times New Roman" w:hAnsi="Times New Roman" w:cs="Times New Roman"/>
-        </w:rPr>
-        <w:t xml:space="preserve"> over time, indirectly affecting the level of challenge/advice for players.</w:t>
+        <w:t>Learning and adaptation – the RL agent improves over time, indirectly affecting the level of challenge/advice for players.</w:t>
       </w:r>
     </w:p>
     <w:p>
@@ -2193,21 +2119,7 @@
         <w:rPr>
           <w:rFonts w:ascii="Times New Roman" w:eastAsia="Times New Roman" w:hAnsi="Times New Roman" w:cs="Times New Roman"/>
         </w:rPr>
-        <w:t xml:space="preserve">*Teaching Assistant – Tiago de Moraes Machado: </w:t>
-      </w:r>
-      <w:proofErr w:type="gramStart"/>
-      <w:r>
-        <w:rPr>
-          <w:rFonts w:ascii="Times New Roman" w:eastAsia="Times New Roman" w:hAnsi="Times New Roman" w:cs="Times New Roman"/>
-        </w:rPr>
-        <w:t>provides assistance</w:t>
-      </w:r>
-      <w:proofErr w:type="gramEnd"/>
-      <w:r>
-        <w:rPr>
-          <w:rFonts w:ascii="Times New Roman" w:eastAsia="Times New Roman" w:hAnsi="Times New Roman" w:cs="Times New Roman"/>
-        </w:rPr>
-        <w:t xml:space="preserve"> with course-related questions, clarifications, and support for project development. Acts as a point of contact for feedback and resources.</w:t>
+        <w:t>*Teaching Assistant – Tiago de Moraes Machado: provides assistance with course-related questions, clarifications, and support for project development. Acts as a point of contact for feedback and resources.</w:t>
       </w:r>
     </w:p>
     <w:p>
@@ -2288,35 +2200,7 @@
         <w:rPr>
           <w:rFonts w:ascii="Times New Roman" w:eastAsia="Times New Roman" w:hAnsi="Times New Roman" w:cs="Times New Roman"/>
         </w:rPr>
-        <w:t>While some project members may dislike non-</w:t>
-      </w:r>
-      <w:proofErr w:type="gramStart"/>
-      <w:r>
-        <w:rPr>
-          <w:rFonts w:ascii="Times New Roman" w:eastAsia="Times New Roman" w:hAnsi="Times New Roman" w:cs="Times New Roman"/>
-        </w:rPr>
-        <w:t>strictly-technical</w:t>
-      </w:r>
-      <w:proofErr w:type="gramEnd"/>
-      <w:r>
-        <w:rPr>
-          <w:rFonts w:ascii="Times New Roman" w:eastAsia="Times New Roman" w:hAnsi="Times New Roman" w:cs="Times New Roman"/>
-        </w:rPr>
-        <w:t xml:space="preserve"> decisions, they are a fact of project life and must be documented, </w:t>
-      </w:r>
-      <w:proofErr w:type="gramStart"/>
-      <w:r>
-        <w:rPr>
-          <w:rFonts w:ascii="Times New Roman" w:eastAsia="Times New Roman" w:hAnsi="Times New Roman" w:cs="Times New Roman"/>
-        </w:rPr>
-        <w:t>in particular for</w:t>
-      </w:r>
-      <w:proofErr w:type="gramEnd"/>
-      <w:r>
-        <w:rPr>
-          <w:rFonts w:ascii="Times New Roman" w:eastAsia="Times New Roman" w:hAnsi="Times New Roman" w:cs="Times New Roman"/>
-        </w:rPr>
-        <w:t xml:space="preserve"> the benefit of one of the quality factors for requirements: "requirements must be justified".</w:t>
+        <w:t>While some project members may dislike non-strictly-technical decisions, they are a fact of project life and must be documented, in particular for the benefit of one of the quality factors for requirements: "requirements must be justified".</w:t>
       </w:r>
     </w:p>
     <w:p>
@@ -2634,21 +2518,7 @@
         <w:rPr>
           <w:rFonts w:ascii="Times New Roman" w:eastAsia="Times New Roman" w:hAnsi="Times New Roman" w:cs="Times New Roman"/>
         </w:rPr>
-        <w:t xml:space="preserve">It </w:t>
-      </w:r>
-      <w:proofErr w:type="gramStart"/>
-      <w:r>
-        <w:rPr>
-          <w:rFonts w:ascii="Times New Roman" w:eastAsia="Times New Roman" w:hAnsi="Times New Roman" w:cs="Times New Roman"/>
-        </w:rPr>
-        <w:t>define</w:t>
-      </w:r>
-      <w:proofErr w:type="gramEnd"/>
-      <w:r>
-        <w:rPr>
-          <w:rFonts w:ascii="Times New Roman" w:eastAsia="Times New Roman" w:hAnsi="Times New Roman" w:cs="Times New Roman"/>
-        </w:rPr>
-        <w:t xml:space="preserve"> the project's main activities and the results they must produce, associated with the milestone dates defined in &lt;&lt;p3&gt;&gt;</w:t>
+        <w:t>It define the project's main activities and the results they must produce, associated with the milestone dates defined in &lt;&lt;p3&gt;&gt;</w:t>
       </w:r>
     </w:p>
     <w:p>
@@ -3459,13 +3329,7 @@
         <w:pStyle w:val="NormalWeb"/>
       </w:pPr>
       <w:r>
-        <w:t>Preconditions:</w:t>
-      </w:r>
-      <w:r>
-        <w:t xml:space="preserve"> </w:t>
-      </w:r>
-      <w:r>
-        <w:t>User interface allows human-agent interaction.</w:t>
+        <w:t>Preconditions: User interface allows human-agent interaction.</w:t>
       </w:r>
     </w:p>
     <w:p>
@@ -3481,10 +3345,7 @@
         <w:pStyle w:val="NormalWeb"/>
       </w:pPr>
       <w:r>
-        <w:t>Postconditions (Success Guarantees):</w:t>
-      </w:r>
-      <w:r>
-        <w:t xml:space="preserve"> </w:t>
+        <w:t xml:space="preserve">Postconditions (Success Guarantees): </w:t>
       </w:r>
     </w:p>
     <w:p>

</xml_diff>